<commit_message>
Next JS Page Routing
</commit_message>
<xml_diff>
--- a/Azure Docs/Azure App Service.docx
+++ b/Azure Docs/Azure App Service.docx
@@ -54,7 +54,7 @@
           <w:r>
             <w:fldChar w:fldCharType="separate"/>
           </w:r>
-          <w:hyperlink w:anchor="_Toc129765989" w:history="1">
+          <w:hyperlink w:anchor="_Toc132020455" w:history="1">
             <w:r>
               <w:rPr>
                 <w:rStyle w:val="Hyperlink"/>
@@ -81,7 +81,7 @@
                 <w:noProof/>
                 <w:webHidden/>
               </w:rPr>
-              <w:instrText xml:space="preserve"> PAGEREF _Toc129765989 \h </w:instrText>
+              <w:instrText xml:space="preserve"> PAGEREF _Toc132020455 \h </w:instrText>
             </w:r>
             <w:r>
               <w:rPr>
@@ -124,13 +124,13 @@
               <w:sz w:val="22"/>
             </w:rPr>
           </w:pPr>
-          <w:hyperlink w:anchor="_Toc129765990" w:history="1">
+          <w:hyperlink w:anchor="_Toc132020456" w:history="1">
             <w:r>
               <w:rPr>
                 <w:rStyle w:val="Hyperlink"/>
                 <w:noProof/>
               </w:rPr>
-              <w:t>AZURE APP SERVICE PLAN</w:t>
+              <w:t>WHY USE APP SERVICE?</w:t>
             </w:r>
             <w:r>
               <w:rPr>
@@ -151,7 +151,7 @@
                 <w:noProof/>
                 <w:webHidden/>
               </w:rPr>
-              <w:instrText xml:space="preserve"> PAGEREF _Toc129765990 \h </w:instrText>
+              <w:instrText xml:space="preserve"> PAGEREF _Toc132020456 \h </w:instrText>
             </w:r>
             <w:r>
               <w:rPr>
@@ -194,12 +194,82 @@
               <w:sz w:val="22"/>
             </w:rPr>
           </w:pPr>
-          <w:hyperlink w:anchor="_Toc129765991" w:history="1">
+          <w:hyperlink w:anchor="_Toc132020457" w:history="1">
             <w:r>
               <w:rPr>
                 <w:rStyle w:val="Hyperlink"/>
                 <w:noProof/>
               </w:rPr>
+              <w:t>AZURE APP SERVICE PLAN</w:t>
+            </w:r>
+            <w:r>
+              <w:rPr>
+                <w:noProof/>
+                <w:webHidden/>
+              </w:rPr>
+              <w:tab/>
+            </w:r>
+            <w:r>
+              <w:rPr>
+                <w:noProof/>
+                <w:webHidden/>
+              </w:rPr>
+              <w:fldChar w:fldCharType="begin"/>
+            </w:r>
+            <w:r>
+              <w:rPr>
+                <w:noProof/>
+                <w:webHidden/>
+              </w:rPr>
+              <w:instrText xml:space="preserve"> PAGEREF _Toc132020457 \h </w:instrText>
+            </w:r>
+            <w:r>
+              <w:rPr>
+                <w:noProof/>
+                <w:webHidden/>
+              </w:rPr>
+            </w:r>
+            <w:r>
+              <w:rPr>
+                <w:noProof/>
+                <w:webHidden/>
+              </w:rPr>
+              <w:fldChar w:fldCharType="separate"/>
+            </w:r>
+            <w:r>
+              <w:rPr>
+                <w:noProof/>
+                <w:webHidden/>
+              </w:rPr>
+              <w:t>2</w:t>
+            </w:r>
+            <w:r>
+              <w:rPr>
+                <w:noProof/>
+                <w:webHidden/>
+              </w:rPr>
+              <w:fldChar w:fldCharType="end"/>
+            </w:r>
+          </w:hyperlink>
+        </w:p>
+        <w:p>
+          <w:pPr>
+            <w:pStyle w:val="TOC3"/>
+            <w:tabs>
+              <w:tab w:val="right" w:leader="dot" w:pos="10790"/>
+            </w:tabs>
+            <w:rPr>
+              <w:rFonts w:asciiTheme="minorHAnsi" w:eastAsiaTheme="minorEastAsia" w:hAnsiTheme="minorHAnsi"/>
+              <w:noProof/>
+              <w:sz w:val="22"/>
+            </w:rPr>
+          </w:pPr>
+          <w:hyperlink w:anchor="_Toc132020458" w:history="1">
+            <w:r>
+              <w:rPr>
+                <w:rStyle w:val="Hyperlink"/>
+                <w:noProof/>
+              </w:rPr>
               <w:t>TYPES OF APP SERVICE PLAN</w:t>
             </w:r>
             <w:r>
@@ -221,7 +291,7 @@
                 <w:noProof/>
                 <w:webHidden/>
               </w:rPr>
-              <w:instrText xml:space="preserve"> PAGEREF _Toc129765991 \h </w:instrText>
+              <w:instrText xml:space="preserve"> PAGEREF _Toc132020458 \h </w:instrText>
             </w:r>
             <w:r>
               <w:rPr>
@@ -241,7 +311,7 @@
                 <w:noProof/>
                 <w:webHidden/>
               </w:rPr>
-              <w:t>2</w:t>
+              <w:t>3</w:t>
             </w:r>
             <w:r>
               <w:rPr>
@@ -264,7 +334,7 @@
               <w:sz w:val="22"/>
             </w:rPr>
           </w:pPr>
-          <w:hyperlink w:anchor="_Toc129765992" w:history="1">
+          <w:hyperlink w:anchor="_Toc132020459" w:history="1">
             <w:r>
               <w:rPr>
                 <w:rStyle w:val="Hyperlink"/>
@@ -291,7 +361,7 @@
                 <w:noProof/>
                 <w:webHidden/>
               </w:rPr>
-              <w:instrText xml:space="preserve"> PAGEREF _Toc129765992 \h </w:instrText>
+              <w:instrText xml:space="preserve"> PAGEREF _Toc132020459 \h </w:instrText>
             </w:r>
             <w:r>
               <w:rPr>
@@ -334,7 +404,7 @@
               <w:sz w:val="22"/>
             </w:rPr>
           </w:pPr>
-          <w:hyperlink w:anchor="_Toc129765993" w:history="1">
+          <w:hyperlink w:anchor="_Toc132020460" w:history="1">
             <w:r>
               <w:rPr>
                 <w:rStyle w:val="Hyperlink"/>
@@ -361,7 +431,7 @@
                 <w:noProof/>
                 <w:webHidden/>
               </w:rPr>
-              <w:instrText xml:space="preserve"> PAGEREF _Toc129765993 \h </w:instrText>
+              <w:instrText xml:space="preserve"> PAGEREF _Toc132020460 \h </w:instrText>
             </w:r>
             <w:r>
               <w:rPr>
@@ -404,13 +474,13 @@
               <w:sz w:val="22"/>
             </w:rPr>
           </w:pPr>
-          <w:hyperlink w:anchor="_Toc129765994" w:history="1">
+          <w:hyperlink w:anchor="_Toc132020461" w:history="1">
             <w:r>
               <w:rPr>
                 <w:rStyle w:val="Hyperlink"/>
                 <w:noProof/>
               </w:rPr>
-              <w:t>AZURE WEB APP LOGGING</w:t>
+              <w:t>AUTOSCALING THE AZURE WEB APP</w:t>
             </w:r>
             <w:r>
               <w:rPr>
@@ -431,7 +501,7 @@
                 <w:noProof/>
                 <w:webHidden/>
               </w:rPr>
-              <w:instrText xml:space="preserve"> PAGEREF _Toc129765994 \h </w:instrText>
+              <w:instrText xml:space="preserve"> PAGEREF _Toc132020461 \h </w:instrText>
             </w:r>
             <w:r>
               <w:rPr>
@@ -474,13 +544,13 @@
               <w:sz w:val="22"/>
             </w:rPr>
           </w:pPr>
-          <w:hyperlink w:anchor="_Toc129765995" w:history="1">
+          <w:hyperlink w:anchor="_Toc132020462" w:history="1">
             <w:r>
               <w:rPr>
                 <w:rStyle w:val="Hyperlink"/>
                 <w:noProof/>
               </w:rPr>
-              <w:t>LIVE LOGS</w:t>
+              <w:t>IMPLEMENTING AUTOSCALING THE AZURE WEB APP</w:t>
             </w:r>
             <w:r>
               <w:rPr>
@@ -501,7 +571,7 @@
                 <w:noProof/>
                 <w:webHidden/>
               </w:rPr>
-              <w:instrText xml:space="preserve"> PAGEREF _Toc129765995 \h </w:instrText>
+              <w:instrText xml:space="preserve"> PAGEREF _Toc132020462 \h </w:instrText>
             </w:r>
             <w:r>
               <w:rPr>
@@ -544,13 +614,13 @@
               <w:sz w:val="22"/>
             </w:rPr>
           </w:pPr>
-          <w:hyperlink w:anchor="_Toc129765996" w:history="1">
+          <w:hyperlink w:anchor="_Toc132020463" w:history="1">
             <w:r>
               <w:rPr>
                 <w:rStyle w:val="Hyperlink"/>
                 <w:noProof/>
               </w:rPr>
-              <w:t>DEPLOYMENT SLOTS</w:t>
+              <w:t>DEPLOYMENT</w:t>
             </w:r>
             <w:r>
               <w:rPr>
@@ -571,7 +641,7 @@
                 <w:noProof/>
                 <w:webHidden/>
               </w:rPr>
-              <w:instrText xml:space="preserve"> PAGEREF _Toc129765996 \h </w:instrText>
+              <w:instrText xml:space="preserve"> PAGEREF _Toc132020463 \h </w:instrText>
             </w:r>
             <w:r>
               <w:rPr>
@@ -591,7 +661,7 @@
                 <w:noProof/>
                 <w:webHidden/>
               </w:rPr>
-              <w:t>6</w:t>
+              <w:t>7</w:t>
             </w:r>
             <w:r>
               <w:rPr>
@@ -614,13 +684,13 @@
               <w:sz w:val="22"/>
             </w:rPr>
           </w:pPr>
-          <w:hyperlink w:anchor="_Toc129765997" w:history="1">
+          <w:hyperlink w:anchor="_Toc132020464" w:history="1">
             <w:r>
               <w:rPr>
                 <w:rStyle w:val="Hyperlink"/>
                 <w:noProof/>
               </w:rPr>
-              <w:t>CREATING A DEPLOYMENT SLOTS</w:t>
+              <w:t>DEPLOYMENT SLOTS</w:t>
             </w:r>
             <w:r>
               <w:rPr>
@@ -641,7 +711,7 @@
                 <w:noProof/>
                 <w:webHidden/>
               </w:rPr>
-              <w:instrText xml:space="preserve"> PAGEREF _Toc129765997 \h </w:instrText>
+              <w:instrText xml:space="preserve"> PAGEREF _Toc132020464 \h </w:instrText>
             </w:r>
             <w:r>
               <w:rPr>
@@ -662,6 +732,76 @@
                 <w:webHidden/>
               </w:rPr>
               <w:t>7</w:t>
+            </w:r>
+            <w:r>
+              <w:rPr>
+                <w:noProof/>
+                <w:webHidden/>
+              </w:rPr>
+              <w:fldChar w:fldCharType="end"/>
+            </w:r>
+          </w:hyperlink>
+        </w:p>
+        <w:p>
+          <w:pPr>
+            <w:pStyle w:val="TOC3"/>
+            <w:tabs>
+              <w:tab w:val="right" w:leader="dot" w:pos="10790"/>
+            </w:tabs>
+            <w:rPr>
+              <w:rFonts w:asciiTheme="minorHAnsi" w:eastAsiaTheme="minorEastAsia" w:hAnsiTheme="minorHAnsi"/>
+              <w:noProof/>
+              <w:sz w:val="22"/>
+            </w:rPr>
+          </w:pPr>
+          <w:hyperlink w:anchor="_Toc132020465" w:history="1">
+            <w:r>
+              <w:rPr>
+                <w:rStyle w:val="Hyperlink"/>
+                <w:noProof/>
+              </w:rPr>
+              <w:t>DEPLOYMENT CENTER</w:t>
+            </w:r>
+            <w:r>
+              <w:rPr>
+                <w:noProof/>
+                <w:webHidden/>
+              </w:rPr>
+              <w:tab/>
+            </w:r>
+            <w:r>
+              <w:rPr>
+                <w:noProof/>
+                <w:webHidden/>
+              </w:rPr>
+              <w:fldChar w:fldCharType="begin"/>
+            </w:r>
+            <w:r>
+              <w:rPr>
+                <w:noProof/>
+                <w:webHidden/>
+              </w:rPr>
+              <w:instrText xml:space="preserve"> PAGEREF _Toc132020465 \h </w:instrText>
+            </w:r>
+            <w:r>
+              <w:rPr>
+                <w:noProof/>
+                <w:webHidden/>
+              </w:rPr>
+            </w:r>
+            <w:r>
+              <w:rPr>
+                <w:noProof/>
+                <w:webHidden/>
+              </w:rPr>
+              <w:fldChar w:fldCharType="separate"/>
+            </w:r>
+            <w:r>
+              <w:rPr>
+                <w:noProof/>
+                <w:webHidden/>
+              </w:rPr>
+              <w:t>9</w:t>
             </w:r>
             <w:r>
               <w:rPr>
@@ -684,13 +824,13 @@
               <w:sz w:val="22"/>
             </w:rPr>
           </w:pPr>
-          <w:hyperlink w:anchor="_Toc129765998" w:history="1">
+          <w:hyperlink w:anchor="_Toc132020466" w:history="1">
             <w:r>
               <w:rPr>
                 <w:rStyle w:val="Hyperlink"/>
                 <w:noProof/>
               </w:rPr>
-              <w:t>AUTOSCALING THE AZURE WEB APP</w:t>
+              <w:t>AZURE WEBAPP - CUSTOM DOMAIN</w:t>
             </w:r>
             <w:r>
               <w:rPr>
@@ -711,7 +851,7 @@
                 <w:noProof/>
                 <w:webHidden/>
               </w:rPr>
-              <w:instrText xml:space="preserve"> PAGEREF _Toc129765998 \h </w:instrText>
+              <w:instrText xml:space="preserve"> PAGEREF _Toc132020466 \h </w:instrText>
             </w:r>
             <w:r>
               <w:rPr>
@@ -731,7 +871,77 @@
                 <w:noProof/>
                 <w:webHidden/>
               </w:rPr>
-              <w:t>9</w:t>
+              <w:t>11</w:t>
+            </w:r>
+            <w:r>
+              <w:rPr>
+                <w:noProof/>
+                <w:webHidden/>
+              </w:rPr>
+              <w:fldChar w:fldCharType="end"/>
+            </w:r>
+          </w:hyperlink>
+        </w:p>
+        <w:p>
+          <w:pPr>
+            <w:pStyle w:val="TOC2"/>
+            <w:tabs>
+              <w:tab w:val="right" w:leader="dot" w:pos="10790"/>
+            </w:tabs>
+            <w:rPr>
+              <w:rFonts w:asciiTheme="minorHAnsi" w:eastAsiaTheme="minorEastAsia" w:hAnsiTheme="minorHAnsi"/>
+              <w:noProof/>
+              <w:sz w:val="22"/>
+            </w:rPr>
+          </w:pPr>
+          <w:hyperlink w:anchor="_Toc132020467" w:history="1">
+            <w:r>
+              <w:rPr>
+                <w:rStyle w:val="Hyperlink"/>
+                <w:noProof/>
+              </w:rPr>
+              <w:t>AZURE WEB APP LOGGING</w:t>
+            </w:r>
+            <w:r>
+              <w:rPr>
+                <w:noProof/>
+                <w:webHidden/>
+              </w:rPr>
+              <w:tab/>
+            </w:r>
+            <w:r>
+              <w:rPr>
+                <w:noProof/>
+                <w:webHidden/>
+              </w:rPr>
+              <w:fldChar w:fldCharType="begin"/>
+            </w:r>
+            <w:r>
+              <w:rPr>
+                <w:noProof/>
+                <w:webHidden/>
+              </w:rPr>
+              <w:instrText xml:space="preserve"> PAGEREF _Toc132020467 \h </w:instrText>
+            </w:r>
+            <w:r>
+              <w:rPr>
+                <w:noProof/>
+                <w:webHidden/>
+              </w:rPr>
+            </w:r>
+            <w:r>
+              <w:rPr>
+                <w:noProof/>
+                <w:webHidden/>
+              </w:rPr>
+              <w:fldChar w:fldCharType="separate"/>
+            </w:r>
+            <w:r>
+              <w:rPr>
+                <w:noProof/>
+                <w:webHidden/>
+              </w:rPr>
+              <w:t>12</w:t>
             </w:r>
             <w:r>
               <w:rPr>
@@ -754,13 +964,13 @@
               <w:sz w:val="22"/>
             </w:rPr>
           </w:pPr>
-          <w:hyperlink w:anchor="_Toc129765999" w:history="1">
+          <w:hyperlink w:anchor="_Toc132020468" w:history="1">
             <w:r>
               <w:rPr>
                 <w:rStyle w:val="Hyperlink"/>
                 <w:noProof/>
               </w:rPr>
-              <w:t>IMPLEMENTING AUTOSCALING THE AZURE WEB APP</w:t>
+              <w:t>LIVE LOGS</w:t>
             </w:r>
             <w:r>
               <w:rPr>
@@ -781,7 +991,7 @@
                 <w:noProof/>
                 <w:webHidden/>
               </w:rPr>
-              <w:instrText xml:space="preserve"> PAGEREF _Toc129765999 \h </w:instrText>
+              <w:instrText xml:space="preserve"> PAGEREF _Toc132020468 \h </w:instrText>
             </w:r>
             <w:r>
               <w:rPr>
@@ -801,7 +1011,77 @@
                 <w:noProof/>
                 <w:webHidden/>
               </w:rPr>
-              <w:t>9</w:t>
+              <w:t>12</w:t>
+            </w:r>
+            <w:r>
+              <w:rPr>
+                <w:noProof/>
+                <w:webHidden/>
+              </w:rPr>
+              <w:fldChar w:fldCharType="end"/>
+            </w:r>
+          </w:hyperlink>
+        </w:p>
+        <w:p>
+          <w:pPr>
+            <w:pStyle w:val="TOC2"/>
+            <w:tabs>
+              <w:tab w:val="right" w:leader="dot" w:pos="10790"/>
+            </w:tabs>
+            <w:rPr>
+              <w:rFonts w:asciiTheme="minorHAnsi" w:eastAsiaTheme="minorEastAsia" w:hAnsiTheme="minorHAnsi"/>
+              <w:noProof/>
+              <w:sz w:val="22"/>
+            </w:rPr>
+          </w:pPr>
+          <w:hyperlink w:anchor="_Toc132020469" w:history="1">
+            <w:r>
+              <w:rPr>
+                <w:rStyle w:val="Hyperlink"/>
+                <w:noProof/>
+              </w:rPr>
+              <w:t>TRAINING SCREEN SHOTS</w:t>
+            </w:r>
+            <w:r>
+              <w:rPr>
+                <w:noProof/>
+                <w:webHidden/>
+              </w:rPr>
+              <w:tab/>
+            </w:r>
+            <w:r>
+              <w:rPr>
+                <w:noProof/>
+                <w:webHidden/>
+              </w:rPr>
+              <w:fldChar w:fldCharType="begin"/>
+            </w:r>
+            <w:r>
+              <w:rPr>
+                <w:noProof/>
+                <w:webHidden/>
+              </w:rPr>
+              <w:instrText xml:space="preserve"> PAGEREF _Toc132020469 \h </w:instrText>
+            </w:r>
+            <w:r>
+              <w:rPr>
+                <w:noProof/>
+                <w:webHidden/>
+              </w:rPr>
+            </w:r>
+            <w:r>
+              <w:rPr>
+                <w:noProof/>
+                <w:webHidden/>
+              </w:rPr>
+              <w:fldChar w:fldCharType="separate"/>
+            </w:r>
+            <w:r>
+              <w:rPr>
+                <w:noProof/>
+                <w:webHidden/>
+              </w:rPr>
+              <w:t>13</w:t>
             </w:r>
             <w:r>
               <w:rPr>
@@ -836,7 +1116,7 @@
           <w:bottom w:val="single" w:sz="6" w:space="1" w:color="auto"/>
         </w:pBdr>
       </w:pPr>
-      <w:bookmarkStart w:id="1" w:name="_Toc129765989"/>
+      <w:bookmarkStart w:id="1" w:name="_Toc132020455"/>
       <w:r>
         <w:lastRenderedPageBreak/>
         <w:t>AZURE WEB-APP SERVICE</w:t>
@@ -1130,49 +1410,18 @@
         </w:rPr>
       </w:pPr>
       <w:bookmarkStart w:id="2" w:name="_Toc124620622"/>
-      <w:bookmarkStart w:id="3" w:name="_Toc129765990"/>
+      <w:bookmarkStart w:id="3" w:name="_Toc132020456"/>
       <w:r>
         <w:rPr>
           <w:rFonts w:eastAsiaTheme="minorHAnsi"/>
         </w:rPr>
-        <w:t>WHY USE</w:t>
-      </w:r>
-      <w:r>
-        <w:rPr>
-          <w:rFonts w:eastAsiaTheme="minorHAnsi"/>
-        </w:rPr>
-        <w:t xml:space="preserve"> </w:t>
-      </w:r>
-      <w:r>
-        <w:rPr>
-          <w:rFonts w:eastAsiaTheme="minorHAnsi"/>
-        </w:rPr>
-        <w:t xml:space="preserve">APP </w:t>
-      </w:r>
-      <w:r>
-        <w:rPr>
-          <w:rFonts w:eastAsiaTheme="minorHAnsi"/>
-        </w:rPr>
-        <w:t>SERVICE</w:t>
-      </w:r>
-      <w:r>
-        <w:rPr>
-          <w:rFonts w:eastAsiaTheme="minorHAnsi"/>
-        </w:rPr>
-        <w:t>?</w:t>
-      </w:r>
+        <w:t>WHY USE APP SERVICE?</w:t>
+      </w:r>
+      <w:bookmarkEnd w:id="3"/>
     </w:p>
     <w:p>
       <w:pPr>
         <w:pStyle w:val="NoSpacing"/>
-      </w:pPr>
-    </w:p>
-    <w:p>
-      <w:pPr>
-        <w:pStyle w:val="Heading3"/>
-        <w:rPr>
-          <w:rFonts w:eastAsiaTheme="minorHAnsi"/>
-        </w:rPr>
       </w:pPr>
       <w:r>
         <w:rPr>
@@ -1214,27 +1463,37 @@
           </wp:inline>
         </w:drawing>
       </w:r>
-      <w:r>
+    </w:p>
+    <w:p>
+      <w:pPr>
+        <w:pStyle w:val="Heading3"/>
         <w:rPr>
           <w:rFonts w:eastAsiaTheme="minorHAnsi"/>
         </w:rPr>
+      </w:pPr>
+      <w:bookmarkStart w:id="4" w:name="_Toc132020457"/>
+      <w:r>
+        <w:rPr>
+          <w:rFonts w:eastAsiaTheme="minorHAnsi"/>
+        </w:rPr>
         <w:t>AZURE APP SERVICE PLAN</w:t>
       </w:r>
       <w:bookmarkEnd w:id="2"/>
-      <w:bookmarkEnd w:id="3"/>
+      <w:bookmarkEnd w:id="4"/>
     </w:p>
     <w:p>
       <w:pPr>
         <w:pStyle w:val="NoSpacing"/>
+        <w:jc w:val="center"/>
       </w:pPr>
       <w:r>
         <w:rPr>
           <w:noProof/>
         </w:rPr>
         <w:drawing>
-          <wp:inline distT="0" distB="0" distL="0" distR="0" wp14:anchorId="23261A41" wp14:editId="68E42829">
-            <wp:extent cx="6858000" cy="826135"/>
-            <wp:effectExtent l="0" t="0" r="0" b="0"/>
+          <wp:inline distT="0" distB="0" distL="0" distR="0" wp14:anchorId="23261A41" wp14:editId="2CB43EB1">
+            <wp:extent cx="6315075" cy="760733"/>
+            <wp:effectExtent l="0" t="0" r="0" b="1270"/>
             <wp:docPr id="6" name="Picture 6"/>
             <wp:cNvGraphicFramePr>
               <a:graphicFrameLocks xmlns:a="http://schemas.openxmlformats.org/drawingml/2006/main" noChangeAspect="1"/>
@@ -1255,7 +1514,7 @@
                   <pic:spPr>
                     <a:xfrm>
                       <a:off x="0" y="0"/>
-                      <a:ext cx="6858000" cy="826135"/>
+                      <a:ext cx="6357976" cy="765901"/>
                     </a:xfrm>
                     <a:prstGeom prst="rect">
                       <a:avLst/>
@@ -1307,7 +1566,6 @@
       <w:pPr>
         <w:pStyle w:val="Heading4"/>
       </w:pPr>
-      <w:bookmarkStart w:id="4" w:name="_Toc129765991"/>
       <w:r>
         <w:lastRenderedPageBreak/>
         <w:t>UNDERDTANDING THE BASIC APP SERVICE PLAN</w:t>
@@ -1532,10 +1790,11 @@
       <w:pPr>
         <w:pStyle w:val="Heading3"/>
       </w:pPr>
+      <w:bookmarkStart w:id="5" w:name="_Toc132020458"/>
       <w:r>
         <w:t>TYPES OF APP SERVICE PLAN</w:t>
       </w:r>
-      <w:bookmarkEnd w:id="4"/>
+      <w:bookmarkEnd w:id="5"/>
     </w:p>
     <w:p>
       <w:pPr>
@@ -1657,16 +1916,16 @@
           <w:rFonts w:eastAsiaTheme="minorHAnsi"/>
         </w:rPr>
       </w:pPr>
-      <w:bookmarkStart w:id="5" w:name="_Toc124620623"/>
-      <w:bookmarkStart w:id="6" w:name="_Toc129765992"/>
+      <w:bookmarkStart w:id="6" w:name="_Toc124620623"/>
+      <w:bookmarkStart w:id="7" w:name="_Toc132020459"/>
       <w:r>
         <w:rPr>
           <w:rFonts w:eastAsiaTheme="minorHAnsi"/>
         </w:rPr>
         <w:t>CREATING AN APP SERVICE</w:t>
       </w:r>
-      <w:bookmarkEnd w:id="5"/>
       <w:bookmarkEnd w:id="6"/>
+      <w:bookmarkEnd w:id="7"/>
     </w:p>
     <w:p>
       <w:pPr>
@@ -2180,14 +2439,14 @@
           <w:rFonts w:eastAsiaTheme="minorHAnsi"/>
         </w:rPr>
       </w:pPr>
-      <w:bookmarkStart w:id="7" w:name="_Toc129765993"/>
+      <w:bookmarkStart w:id="8" w:name="_Toc132020460"/>
       <w:r>
         <w:rPr>
           <w:rFonts w:eastAsiaTheme="minorHAnsi"/>
         </w:rPr>
         <w:t>SIMPLE CHANGES IN THE WEB APP</w:t>
       </w:r>
-      <w:bookmarkEnd w:id="7"/>
+      <w:bookmarkEnd w:id="8"/>
     </w:p>
     <w:p>
       <w:pPr>
@@ -2335,14 +2594,13 @@
       <w:pPr>
         <w:pStyle w:val="Heading2"/>
       </w:pPr>
-      <w:bookmarkStart w:id="8" w:name="_Toc124620624"/>
-      <w:bookmarkStart w:id="9" w:name="_Toc129765996"/>
-      <w:bookmarkStart w:id="10" w:name="_Toc124620625"/>
-      <w:bookmarkStart w:id="11" w:name="_Toc129765998"/>
+      <w:bookmarkStart w:id="9" w:name="_Toc124620625"/>
+      <w:bookmarkStart w:id="10" w:name="_Toc124620624"/>
+      <w:bookmarkStart w:id="11" w:name="_Toc132020461"/>
       <w:r>
         <w:t>AUTOSCALING THE AZURE WEB APP</w:t>
       </w:r>
-      <w:bookmarkEnd w:id="10"/>
+      <w:bookmarkEnd w:id="9"/>
       <w:bookmarkEnd w:id="11"/>
     </w:p>
     <w:p>
@@ -2486,7 +2744,7 @@
       <w:pPr>
         <w:pStyle w:val="Heading3"/>
       </w:pPr>
-      <w:bookmarkStart w:id="12" w:name="_Toc129765999"/>
+      <w:bookmarkStart w:id="12" w:name="_Toc132020462"/>
       <w:r>
         <w:t>IMPLEMENTING AUTOSCALING THE AZURE WEB APP</w:t>
       </w:r>
@@ -2741,12 +2999,14 @@
           <w:rFonts w:eastAsiaTheme="minorHAnsi"/>
         </w:rPr>
       </w:pPr>
+      <w:bookmarkStart w:id="13" w:name="_Toc132020463"/>
       <w:r>
         <w:rPr>
           <w:rFonts w:eastAsiaTheme="minorHAnsi"/>
         </w:rPr>
         <w:t>DEPLOYMENT</w:t>
       </w:r>
+      <w:bookmarkEnd w:id="13"/>
     </w:p>
     <w:p>
       <w:pPr>
@@ -2760,6 +3020,7 @@
           <w:rFonts w:eastAsiaTheme="minorHAnsi"/>
         </w:rPr>
       </w:pPr>
+      <w:bookmarkStart w:id="14" w:name="_Toc132020464"/>
       <w:r>
         <w:t xml:space="preserve">DEPLOYMENT </w:t>
       </w:r>
@@ -2769,6 +3030,7 @@
         </w:rPr>
         <w:t>SLOTS</w:t>
       </w:r>
+      <w:bookmarkEnd w:id="14"/>
     </w:p>
     <w:p>
       <w:pPr>
@@ -3126,11 +3388,9 @@
       <w:pPr>
         <w:pStyle w:val="Heading4"/>
       </w:pPr>
-      <w:bookmarkStart w:id="13" w:name="_Toc129765997"/>
       <w:r>
         <w:t>CREATING A DEPLOYMENT SLOTS</w:t>
       </w:r>
-      <w:bookmarkEnd w:id="13"/>
     </w:p>
     <w:p>
       <w:pPr>
@@ -3400,7 +3660,27 @@
           <w:i/>
           <w:iCs/>
         </w:rPr>
-        <w:t>STAGE URL(new version)</w:t>
+        <w:t xml:space="preserve">STAGE </w:t>
+      </w:r>
+      <w:proofErr w:type="gramStart"/>
+      <w:r>
+        <w:rPr>
+          <w:b/>
+          <w:bCs/>
+          <w:i/>
+          <w:iCs/>
+        </w:rPr>
+        <w:t>URL(</w:t>
+      </w:r>
+      <w:proofErr w:type="gramEnd"/>
+      <w:r>
+        <w:rPr>
+          <w:b/>
+          <w:bCs/>
+          <w:i/>
+          <w:iCs/>
+        </w:rPr>
+        <w:t>new version)</w:t>
       </w:r>
       <w:r>
         <w:t xml:space="preserve"> - </w:t>
@@ -3491,7 +3771,15 @@
         </w:numPr>
       </w:pPr>
       <w:r>
-        <w:t>Once the testing is done of the newer version. We can now swap the deployment slots . Hence the PROD version will become STAGE version and vice versa.</w:t>
+        <w:t xml:space="preserve">Once the testing is done of the newer version. We can now swap the deployment </w:t>
+      </w:r>
+      <w:proofErr w:type="gramStart"/>
+      <w:r>
+        <w:t>slots .</w:t>
+      </w:r>
+      <w:proofErr w:type="gramEnd"/>
+      <w:r>
+        <w:t xml:space="preserve"> Hence the PROD version will become STAGE version and vice versa.</w:t>
       </w:r>
     </w:p>
     <w:p>
@@ -3549,9 +3837,11 @@
       <w:pPr>
         <w:pStyle w:val="Heading3"/>
       </w:pPr>
+      <w:bookmarkStart w:id="15" w:name="_Toc132020465"/>
       <w:r>
         <w:t>DEPLOYMENT CENTER</w:t>
       </w:r>
+      <w:bookmarkEnd w:id="15"/>
     </w:p>
     <w:p>
       <w:pPr>
@@ -4105,12 +4395,14 @@
           <w:rFonts w:eastAsiaTheme="minorHAnsi"/>
         </w:rPr>
       </w:pPr>
+      <w:bookmarkStart w:id="16" w:name="_Toc132020466"/>
       <w:r>
         <w:rPr>
           <w:rFonts w:eastAsiaTheme="minorHAnsi"/>
         </w:rPr>
         <w:t>AZURE WEBAPP - CUSTOM DOMAIN</w:t>
       </w:r>
+      <w:bookmarkEnd w:id="16"/>
     </w:p>
     <w:p>
       <w:pPr>
@@ -4188,16 +4480,15 @@
           <w:rFonts w:eastAsiaTheme="minorHAnsi"/>
         </w:rPr>
       </w:pPr>
-      <w:bookmarkStart w:id="14" w:name="_Toc129765994"/>
-      <w:bookmarkEnd w:id="8"/>
-      <w:bookmarkEnd w:id="9"/>
+      <w:bookmarkStart w:id="17" w:name="_Toc132020467"/>
+      <w:bookmarkEnd w:id="10"/>
       <w:r>
         <w:rPr>
           <w:rFonts w:eastAsiaTheme="minorHAnsi"/>
         </w:rPr>
         <w:t>AZURE WEB APP LOGGING</w:t>
       </w:r>
-      <w:bookmarkEnd w:id="14"/>
+      <w:bookmarkEnd w:id="17"/>
     </w:p>
     <w:p>
       <w:pPr>
@@ -4417,11 +4708,11 @@
       <w:pPr>
         <w:pStyle w:val="Heading3"/>
       </w:pPr>
-      <w:bookmarkStart w:id="15" w:name="_Toc129765995"/>
+      <w:bookmarkStart w:id="18" w:name="_Toc132020468"/>
       <w:r>
         <w:t>LIVE LOGS</w:t>
       </w:r>
-      <w:bookmarkEnd w:id="15"/>
+      <w:bookmarkEnd w:id="18"/>
     </w:p>
     <w:p>
       <w:pPr>
@@ -4607,11 +4898,294 @@
     </w:p>
     <w:p>
       <w:pPr>
+        <w:pStyle w:val="Heading2"/>
+        <w:rPr>
+          <w:noProof/>
+        </w:rPr>
+      </w:pPr>
+      <w:bookmarkStart w:id="19" w:name="_Toc132020469"/>
+      <w:r>
+        <w:rPr>
+          <w:noProof/>
+        </w:rPr>
+        <w:t>TRAINING SCREEN SHOTS</w:t>
+      </w:r>
+      <w:bookmarkEnd w:id="19"/>
+    </w:p>
+    <w:p>
+      <w:pPr>
         <w:rPr>
           <w:rFonts w:asciiTheme="minorHAnsi" w:hAnsiTheme="minorHAnsi"/>
           <w:sz w:val="22"/>
         </w:rPr>
       </w:pPr>
+      <w:r>
+        <w:rPr>
+          <w:noProof/>
+        </w:rPr>
+        <w:drawing>
+          <wp:inline distT="0" distB="0" distL="0" distR="0" wp14:anchorId="386E6E8C" wp14:editId="0CB02620">
+            <wp:extent cx="6858000" cy="3174365"/>
+            <wp:effectExtent l="0" t="0" r="0" b="6985"/>
+            <wp:docPr id="10" name="Picture 10"/>
+            <wp:cNvGraphicFramePr>
+              <a:graphicFrameLocks xmlns:a="http://schemas.openxmlformats.org/drawingml/2006/main" noChangeAspect="1"/>
+            </wp:cNvGraphicFramePr>
+            <a:graphic xmlns:a="http://schemas.openxmlformats.org/drawingml/2006/main">
+              <a:graphicData uri="http://schemas.openxmlformats.org/drawingml/2006/picture">
+                <pic:pic xmlns:pic="http://schemas.openxmlformats.org/drawingml/2006/picture">
+                  <pic:nvPicPr>
+                    <pic:cNvPr id="1" name=""/>
+                    <pic:cNvPicPr/>
+                  </pic:nvPicPr>
+                  <pic:blipFill>
+                    <a:blip r:embed="rId41"/>
+                    <a:stretch>
+                      <a:fillRect/>
+                    </a:stretch>
+                  </pic:blipFill>
+                  <pic:spPr>
+                    <a:xfrm>
+                      <a:off x="0" y="0"/>
+                      <a:ext cx="6858000" cy="3174365"/>
+                    </a:xfrm>
+                    <a:prstGeom prst="rect">
+                      <a:avLst/>
+                    </a:prstGeom>
+                  </pic:spPr>
+                </pic:pic>
+              </a:graphicData>
+            </a:graphic>
+          </wp:inline>
+        </w:drawing>
+      </w:r>
+    </w:p>
+    <w:p>
+      <w:pPr>
+        <w:pStyle w:val="NoSpacing"/>
+      </w:pPr>
+      <w:r>
+        <w:rPr>
+          <w:noProof/>
+        </w:rPr>
+        <w:lastRenderedPageBreak/>
+        <w:drawing>
+          <wp:inline distT="0" distB="0" distL="0" distR="0" wp14:anchorId="2D21E4DD" wp14:editId="5CCC7D5D">
+            <wp:extent cx="6858000" cy="2454910"/>
+            <wp:effectExtent l="0" t="0" r="0" b="2540"/>
+            <wp:docPr id="12" name="Picture 12"/>
+            <wp:cNvGraphicFramePr>
+              <a:graphicFrameLocks xmlns:a="http://schemas.openxmlformats.org/drawingml/2006/main" noChangeAspect="1"/>
+            </wp:cNvGraphicFramePr>
+            <a:graphic xmlns:a="http://schemas.openxmlformats.org/drawingml/2006/main">
+              <a:graphicData uri="http://schemas.openxmlformats.org/drawingml/2006/picture">
+                <pic:pic xmlns:pic="http://schemas.openxmlformats.org/drawingml/2006/picture">
+                  <pic:nvPicPr>
+                    <pic:cNvPr id="1" name=""/>
+                    <pic:cNvPicPr/>
+                  </pic:nvPicPr>
+                  <pic:blipFill>
+                    <a:blip r:embed="rId42"/>
+                    <a:stretch>
+                      <a:fillRect/>
+                    </a:stretch>
+                  </pic:blipFill>
+                  <pic:spPr>
+                    <a:xfrm>
+                      <a:off x="0" y="0"/>
+                      <a:ext cx="6858000" cy="2454910"/>
+                    </a:xfrm>
+                    <a:prstGeom prst="rect">
+                      <a:avLst/>
+                    </a:prstGeom>
+                  </pic:spPr>
+                </pic:pic>
+              </a:graphicData>
+            </a:graphic>
+          </wp:inline>
+        </w:drawing>
+      </w:r>
+    </w:p>
+    <w:p>
+      <w:pPr>
+        <w:pStyle w:val="NoSpacing"/>
+      </w:pPr>
+      <w:r>
+        <w:rPr>
+          <w:noProof/>
+        </w:rPr>
+        <w:drawing>
+          <wp:inline distT="0" distB="0" distL="0" distR="0" wp14:anchorId="6CCA2778" wp14:editId="622E074C">
+            <wp:extent cx="6858000" cy="2246630"/>
+            <wp:effectExtent l="0" t="0" r="0" b="1270"/>
+            <wp:docPr id="20" name="Picture 20"/>
+            <wp:cNvGraphicFramePr>
+              <a:graphicFrameLocks xmlns:a="http://schemas.openxmlformats.org/drawingml/2006/main" noChangeAspect="1"/>
+            </wp:cNvGraphicFramePr>
+            <a:graphic xmlns:a="http://schemas.openxmlformats.org/drawingml/2006/main">
+              <a:graphicData uri="http://schemas.openxmlformats.org/drawingml/2006/picture">
+                <pic:pic xmlns:pic="http://schemas.openxmlformats.org/drawingml/2006/picture">
+                  <pic:nvPicPr>
+                    <pic:cNvPr id="1" name=""/>
+                    <pic:cNvPicPr/>
+                  </pic:nvPicPr>
+                  <pic:blipFill>
+                    <a:blip r:embed="rId43"/>
+                    <a:stretch>
+                      <a:fillRect/>
+                    </a:stretch>
+                  </pic:blipFill>
+                  <pic:spPr>
+                    <a:xfrm>
+                      <a:off x="0" y="0"/>
+                      <a:ext cx="6858000" cy="2246630"/>
+                    </a:xfrm>
+                    <a:prstGeom prst="rect">
+                      <a:avLst/>
+                    </a:prstGeom>
+                  </pic:spPr>
+                </pic:pic>
+              </a:graphicData>
+            </a:graphic>
+          </wp:inline>
+        </w:drawing>
+      </w:r>
+    </w:p>
+    <w:p>
+      <w:pPr>
+        <w:pStyle w:val="NoSpacing"/>
+      </w:pPr>
+      <w:r>
+        <w:rPr>
+          <w:noProof/>
+        </w:rPr>
+        <w:drawing>
+          <wp:inline distT="0" distB="0" distL="0" distR="0" wp14:anchorId="5027F76F" wp14:editId="1BA5CD94">
+            <wp:extent cx="6858000" cy="2559685"/>
+            <wp:effectExtent l="0" t="0" r="0" b="0"/>
+            <wp:docPr id="21" name="Picture 21"/>
+            <wp:cNvGraphicFramePr>
+              <a:graphicFrameLocks xmlns:a="http://schemas.openxmlformats.org/drawingml/2006/main" noChangeAspect="1"/>
+            </wp:cNvGraphicFramePr>
+            <a:graphic xmlns:a="http://schemas.openxmlformats.org/drawingml/2006/main">
+              <a:graphicData uri="http://schemas.openxmlformats.org/drawingml/2006/picture">
+                <pic:pic xmlns:pic="http://schemas.openxmlformats.org/drawingml/2006/picture">
+                  <pic:nvPicPr>
+                    <pic:cNvPr id="1" name=""/>
+                    <pic:cNvPicPr/>
+                  </pic:nvPicPr>
+                  <pic:blipFill>
+                    <a:blip r:embed="rId44"/>
+                    <a:stretch>
+                      <a:fillRect/>
+                    </a:stretch>
+                  </pic:blipFill>
+                  <pic:spPr>
+                    <a:xfrm>
+                      <a:off x="0" y="0"/>
+                      <a:ext cx="6858000" cy="2559685"/>
+                    </a:xfrm>
+                    <a:prstGeom prst="rect">
+                      <a:avLst/>
+                    </a:prstGeom>
+                  </pic:spPr>
+                </pic:pic>
+              </a:graphicData>
+            </a:graphic>
+          </wp:inline>
+        </w:drawing>
+      </w:r>
+    </w:p>
+    <w:p>
+      <w:pPr>
+        <w:pStyle w:val="NoSpacing"/>
+      </w:pPr>
+      <w:r>
+        <w:rPr>
+          <w:noProof/>
+        </w:rPr>
+        <w:lastRenderedPageBreak/>
+        <w:drawing>
+          <wp:inline distT="0" distB="0" distL="0" distR="0" wp14:anchorId="3DFB1C02" wp14:editId="22853CF7">
+            <wp:extent cx="6858000" cy="3012440"/>
+            <wp:effectExtent l="0" t="0" r="0" b="0"/>
+            <wp:docPr id="22" name="Picture 22"/>
+            <wp:cNvGraphicFramePr>
+              <a:graphicFrameLocks xmlns:a="http://schemas.openxmlformats.org/drawingml/2006/main" noChangeAspect="1"/>
+            </wp:cNvGraphicFramePr>
+            <a:graphic xmlns:a="http://schemas.openxmlformats.org/drawingml/2006/main">
+              <a:graphicData uri="http://schemas.openxmlformats.org/drawingml/2006/picture">
+                <pic:pic xmlns:pic="http://schemas.openxmlformats.org/drawingml/2006/picture">
+                  <pic:nvPicPr>
+                    <pic:cNvPr id="1" name=""/>
+                    <pic:cNvPicPr/>
+                  </pic:nvPicPr>
+                  <pic:blipFill>
+                    <a:blip r:embed="rId45"/>
+                    <a:stretch>
+                      <a:fillRect/>
+                    </a:stretch>
+                  </pic:blipFill>
+                  <pic:spPr>
+                    <a:xfrm>
+                      <a:off x="0" y="0"/>
+                      <a:ext cx="6858000" cy="3012440"/>
+                    </a:xfrm>
+                    <a:prstGeom prst="rect">
+                      <a:avLst/>
+                    </a:prstGeom>
+                  </pic:spPr>
+                </pic:pic>
+              </a:graphicData>
+            </a:graphic>
+          </wp:inline>
+        </w:drawing>
+      </w:r>
+    </w:p>
+    <w:p>
+      <w:pPr>
+        <w:pStyle w:val="NoSpacing"/>
+      </w:pPr>
+      <w:r>
+        <w:rPr>
+          <w:noProof/>
+        </w:rPr>
+        <w:drawing>
+          <wp:inline distT="0" distB="0" distL="0" distR="0" wp14:anchorId="61763220" wp14:editId="57BA2658">
+            <wp:extent cx="6858000" cy="3146425"/>
+            <wp:effectExtent l="0" t="0" r="0" b="0"/>
+            <wp:docPr id="23" name="Picture 23"/>
+            <wp:cNvGraphicFramePr>
+              <a:graphicFrameLocks xmlns:a="http://schemas.openxmlformats.org/drawingml/2006/main" noChangeAspect="1"/>
+            </wp:cNvGraphicFramePr>
+            <a:graphic xmlns:a="http://schemas.openxmlformats.org/drawingml/2006/main">
+              <a:graphicData uri="http://schemas.openxmlformats.org/drawingml/2006/picture">
+                <pic:pic xmlns:pic="http://schemas.openxmlformats.org/drawingml/2006/picture">
+                  <pic:nvPicPr>
+                    <pic:cNvPr id="1" name=""/>
+                    <pic:cNvPicPr/>
+                  </pic:nvPicPr>
+                  <pic:blipFill>
+                    <a:blip r:embed="rId46"/>
+                    <a:stretch>
+                      <a:fillRect/>
+                    </a:stretch>
+                  </pic:blipFill>
+                  <pic:spPr>
+                    <a:xfrm>
+                      <a:off x="0" y="0"/>
+                      <a:ext cx="6858000" cy="3146425"/>
+                    </a:xfrm>
+                    <a:prstGeom prst="rect">
+                      <a:avLst/>
+                    </a:prstGeom>
+                  </pic:spPr>
+                </pic:pic>
+              </a:graphicData>
+            </a:graphic>
+          </wp:inline>
+        </w:drawing>
+      </w:r>
     </w:p>
     <w:sectPr>
       <w:pgSz w:w="12240" w:h="15840"/>

</xml_diff>